<commit_message>
Added screenshots to RESTful API Test section demonstrating successful integration test executions
git-svn-id: https://ncisvn.nci.nih.gov/svn/cacoresdk/trunk@1179 221b6c9c-8bdd-4aed-8ce9-b1cbd18b7e1b
</commit_message>
<xml_diff>
--- a/projects/docs/SDK 4.4 docs/Development/Design/Sprint_Integration_Test_of_ISO_Data_Type_Support_within_the_SDK.docx
+++ b/projects/docs/SDK 4.4 docs/Development/Design/Sprint_Integration_Test_of_ISO_Data_Type_Support_within_the_SDK.docx
@@ -2514,6 +2514,287 @@
         <w:pStyle w:val="Heading2"/>
       </w:pPr>
       <w:r>
+        <w:t>RESTful API Unit Test Results</w:t>
+      </w:r>
+    </w:p>
+    <w:p>
+      <w:pPr>
+        <w:pStyle w:val="ListParagraph"/>
+        <w:numPr>
+          <w:ilvl w:val="0"/>
+          <w:numId w:val="4"/>
+        </w:numPr>
+      </w:pPr>
+      <w:r>
+        <w:t>After completi</w:t>
+      </w:r>
+      <w:r>
+        <w:t>ng build of SDK sample system, execute</w:t>
+      </w:r>
+      <w:r>
+        <w:t xml:space="preserve"> junit HttpUtilsTest (</w:t>
+      </w:r>
+      <w:r>
+        <w:t>sdk-toolkit/iso-example-project/junit/src/test/gov/nih/nci/system/web/util/HttpUtilsTest.java</w:t>
+      </w:r>
+      <w:r>
+        <w:t xml:space="preserve">).  </w:t>
+      </w:r>
+      <w:r>
+        <w:t xml:space="preserve">All tests should complete successfully </w:t>
+      </w:r>
+      <w:r>
+        <w:t>without reporting any failures or errors.</w:t>
+      </w:r>
+      <w:r>
+        <w:t xml:space="preserve">  A sample of the execution results is shown below:</w:t>
+      </w:r>
+    </w:p>
+    <w:p>
+      <w:pPr>
+        <w:ind w:left="360"/>
+        <w:jc w:val="center"/>
+      </w:pPr>
+      <w:r>
+        <w:rPr>
+          <w:noProof/>
+        </w:rPr>
+        <w:lastRenderedPageBreak/>
+        <w:drawing>
+          <wp:inline distT="0" distB="0" distL="0" distR="0">
+            <wp:extent cx="4972050" cy="8277225"/>
+            <wp:effectExtent l="19050" t="19050" r="19050" b="28575"/>
+            <wp:docPr id="3" name="Picture 1"/>
+            <wp:cNvGraphicFramePr>
+              <a:graphicFrameLocks xmlns:a="http://schemas.openxmlformats.org/drawingml/2006/main" noChangeAspect="1"/>
+            </wp:cNvGraphicFramePr>
+            <a:graphic xmlns:a="http://schemas.openxmlformats.org/drawingml/2006/main">
+              <a:graphicData uri="http://schemas.openxmlformats.org/drawingml/2006/picture">
+                <pic:pic xmlns:pic="http://schemas.openxmlformats.org/drawingml/2006/picture">
+                  <pic:nvPicPr>
+                    <pic:cNvPr id="0" name="Picture 1"/>
+                    <pic:cNvPicPr>
+                      <a:picLocks noChangeAspect="1" noChangeArrowheads="1"/>
+                    </pic:cNvPicPr>
+                  </pic:nvPicPr>
+                  <pic:blipFill>
+                    <a:blip r:embed="rId5"/>
+                    <a:srcRect l="1754" t="14899" r="6667" b="5667"/>
+                    <a:stretch>
+                      <a:fillRect/>
+                    </a:stretch>
+                  </pic:blipFill>
+                  <pic:spPr bwMode="auto">
+                    <a:xfrm>
+                      <a:off x="0" y="0"/>
+                      <a:ext cx="4972050" cy="8277225"/>
+                    </a:xfrm>
+                    <a:prstGeom prst="rect">
+                      <a:avLst/>
+                    </a:prstGeom>
+                    <a:noFill/>
+                    <a:ln w="9525">
+                      <a:solidFill>
+                        <a:schemeClr val="accent1"/>
+                      </a:solidFill>
+                      <a:miter lim="800000"/>
+                      <a:headEnd/>
+                      <a:tailEnd/>
+                    </a:ln>
+                  </pic:spPr>
+                </pic:pic>
+              </a:graphicData>
+            </a:graphic>
+          </wp:inline>
+        </w:drawing>
+      </w:r>
+    </w:p>
+    <w:p>
+      <w:pPr>
+        <w:pStyle w:val="ListParagraph"/>
+        <w:numPr>
+          <w:ilvl w:val="0"/>
+          <w:numId w:val="4"/>
+        </w:numPr>
+      </w:pPr>
+      <w:r>
+        <w:lastRenderedPageBreak/>
+        <w:t>After completing build of SDK sample system, Run junit SearchUtilsTest (</w:t>
+      </w:r>
+      <w:r>
+        <w:t>sdk-toolkit/iso-example-project/junit/src/test/gov/nih/nci/system/web/util/SearchUtilsTest.java</w:t>
+      </w:r>
+      <w:r>
+        <w:t>).</w:t>
+      </w:r>
+      <w:r>
+        <w:t xml:space="preserve"> </w:t>
+      </w:r>
+      <w:r>
+        <w:t>).  Should execute all tests without reporting any failures or errors.</w:t>
+      </w:r>
+      <w:r>
+        <w:t xml:space="preserve">  A sample of the execution results is shown below:</w:t>
+      </w:r>
+    </w:p>
+    <w:p>
+      <w:pPr>
+        <w:jc w:val="center"/>
+      </w:pPr>
+      <w:r>
+        <w:rPr>
+          <w:noProof/>
+        </w:rPr>
+        <w:drawing>
+          <wp:inline distT="0" distB="0" distL="0" distR="0">
+            <wp:extent cx="4981575" cy="5505450"/>
+            <wp:effectExtent l="19050" t="0" r="9525" b="0"/>
+            <wp:docPr id="4" name="Picture 4"/>
+            <wp:cNvGraphicFramePr>
+              <a:graphicFrameLocks xmlns:a="http://schemas.openxmlformats.org/drawingml/2006/main" noChangeAspect="1"/>
+            </wp:cNvGraphicFramePr>
+            <a:graphic xmlns:a="http://schemas.openxmlformats.org/drawingml/2006/main">
+              <a:graphicData uri="http://schemas.openxmlformats.org/drawingml/2006/picture">
+                <pic:pic xmlns:pic="http://schemas.openxmlformats.org/drawingml/2006/picture">
+                  <pic:nvPicPr>
+                    <pic:cNvPr id="0" name="Picture 4"/>
+                    <pic:cNvPicPr>
+                      <a:picLocks noChangeAspect="1" noChangeArrowheads="1"/>
+                    </pic:cNvPicPr>
+                  </pic:nvPicPr>
+                  <pic:blipFill>
+                    <a:blip r:embed="rId6"/>
+                    <a:srcRect l="1579" t="21355" r="6667" b="4731"/>
+                    <a:stretch>
+                      <a:fillRect/>
+                    </a:stretch>
+                  </pic:blipFill>
+                  <pic:spPr bwMode="auto">
+                    <a:xfrm>
+                      <a:off x="0" y="0"/>
+                      <a:ext cx="4981575" cy="5505450"/>
+                    </a:xfrm>
+                    <a:prstGeom prst="rect">
+                      <a:avLst/>
+                    </a:prstGeom>
+                    <a:noFill/>
+                    <a:ln w="9525">
+                      <a:noFill/>
+                      <a:miter lim="800000"/>
+                      <a:headEnd/>
+                      <a:tailEnd/>
+                    </a:ln>
+                  </pic:spPr>
+                </pic:pic>
+              </a:graphicData>
+            </a:graphic>
+          </wp:inline>
+        </w:drawing>
+      </w:r>
+    </w:p>
+    <w:p>
+      <w:pPr>
+        <w:pStyle w:val="ListParagraph"/>
+        <w:numPr>
+          <w:ilvl w:val="0"/>
+          <w:numId w:val="4"/>
+        </w:numPr>
+      </w:pPr>
+      <w:r>
+        <w:t>After completing bu</w:t>
+      </w:r>
+      <w:r>
+        <w:t>ild of SDK sample system, r</w:t>
+      </w:r>
+      <w:r>
+        <w:t xml:space="preserve">un </w:t>
+      </w:r>
+      <w:r>
+        <w:rPr>
+          <w:i/>
+        </w:rPr>
+        <w:t>runJaxbXML</w:t>
+      </w:r>
+      <w:r>
+        <w:t xml:space="preserve"> target of the </w:t>
+      </w:r>
+      <w:r>
+        <w:t>sdk-toolkit/iso-example-project/target/dist/exploded/output/isoExample/package/local-client/build.xml</w:t>
+      </w:r>
+      <w:r>
+        <w:t xml:space="preserve"> script.  </w:t>
+      </w:r>
+      <w:r>
+        <w:t>The script should</w:t>
+      </w:r>
+      <w:r>
+        <w:t xml:space="preserve"> complete successfully, and only report known errors related to implicit classes (AngelFish, Fish, Tank, etc.).</w:t>
+      </w:r>
+      <w:r>
+        <w:t xml:space="preserve">  A sample of the execution results is shown below:</w:t>
+      </w:r>
+    </w:p>
+    <w:p>
+      <w:pPr>
+        <w:pStyle w:val="ListParagraph"/>
+      </w:pPr>
+      <w:r>
+        <w:rPr>
+          <w:noProof/>
+        </w:rPr>
+        <w:lastRenderedPageBreak/>
+        <w:drawing>
+          <wp:inline distT="0" distB="0" distL="0" distR="0">
+            <wp:extent cx="5381625" cy="5648325"/>
+            <wp:effectExtent l="19050" t="0" r="9525" b="0"/>
+            <wp:docPr id="10" name="Picture 10"/>
+            <wp:cNvGraphicFramePr>
+              <a:graphicFrameLocks xmlns:a="http://schemas.openxmlformats.org/drawingml/2006/main" noChangeAspect="1"/>
+            </wp:cNvGraphicFramePr>
+            <a:graphic xmlns:a="http://schemas.openxmlformats.org/drawingml/2006/main">
+              <a:graphicData uri="http://schemas.openxmlformats.org/drawingml/2006/picture">
+                <pic:pic xmlns:pic="http://schemas.openxmlformats.org/drawingml/2006/picture">
+                  <pic:nvPicPr>
+                    <pic:cNvPr id="0" name="Picture 10"/>
+                    <pic:cNvPicPr>
+                      <a:picLocks noChangeAspect="1" noChangeArrowheads="1"/>
+                    </pic:cNvPicPr>
+                  </pic:nvPicPr>
+                  <pic:blipFill>
+                    <a:blip r:embed="rId7"/>
+                    <a:srcRect l="4647" t="20129" r="4808" b="3355"/>
+                    <a:stretch>
+                      <a:fillRect/>
+                    </a:stretch>
+                  </pic:blipFill>
+                  <pic:spPr bwMode="auto">
+                    <a:xfrm>
+                      <a:off x="0" y="0"/>
+                      <a:ext cx="5381625" cy="5648325"/>
+                    </a:xfrm>
+                    <a:prstGeom prst="rect">
+                      <a:avLst/>
+                    </a:prstGeom>
+                    <a:noFill/>
+                    <a:ln w="9525">
+                      <a:noFill/>
+                      <a:miter lim="800000"/>
+                      <a:headEnd/>
+                      <a:tailEnd/>
+                    </a:ln>
+                  </pic:spPr>
+                </pic:pic>
+              </a:graphicData>
+            </a:graphic>
+          </wp:inline>
+        </w:drawing>
+      </w:r>
+    </w:p>
+    <w:p>
+      <w:pPr>
+        <w:pStyle w:val="Heading2"/>
+      </w:pPr>
+      <w:r>
         <w:t>UI Unit Tests and Results</w:t>
       </w:r>
     </w:p>
@@ -2526,7 +2807,7 @@
         </w:numPr>
       </w:pPr>
       <w:r>
-        <w:t xml:space="preserve">For any given ISO data type attribute, validate that generated UI screen reflects hibernate metadata </w:t>
+        <w:t>For any given ISO data type attribute, validate that Request Post parameters are properly submitted and received at the server</w:t>
       </w:r>
     </w:p>
     <w:p>
@@ -2538,13 +2819,7 @@
         </w:numPr>
       </w:pPr>
       <w:r>
-        <w:t xml:space="preserve"> For any given ISO data type attribute, </w:t>
-      </w:r>
-      <w:r>
-        <w:t>v</w:t>
-      </w:r>
-      <w:r>
-        <w:t>alidate that Request Post parameters are properly submitted and received at the server</w:t>
+        <w:t xml:space="preserve">For any given ISO data type attribute, validate that the Request Post parameters are correctly translated into a corresponding GetHTML RESTful API query  </w:t>
       </w:r>
     </w:p>
     <w:p>
@@ -2556,7 +2831,7 @@
         </w:numPr>
       </w:pPr>
       <w:r>
-        <w:t xml:space="preserve">For any given ISO data type attribute, validate that the Request Post parameters are correctly translated into a corresponding GetHTML RESTful API query  </w:t>
+        <w:t>For any given ISO data type attribute, validate that the GetHTML RESTful API query gets properly translated into a corresponding hibernate HQL query</w:t>
       </w:r>
     </w:p>
     <w:p>
@@ -2568,22 +2843,18 @@
         </w:numPr>
       </w:pPr>
       <w:r>
-        <w:t>For any given ISO data type attribute, validate that the GetHTML RESTful API query gets properly translated into a corresponding hibernate HQL query</w:t>
-      </w:r>
-    </w:p>
-    <w:p>
-      <w:pPr>
-        <w:pStyle w:val="ListParagraph"/>
-        <w:numPr>
-          <w:ilvl w:val="0"/>
-          <w:numId w:val="3"/>
-        </w:numPr>
-      </w:pPr>
-      <w:r>
-        <w:t>For any given ISO data type attribute, validate that the expected HTML result</w:t>
-      </w:r>
-      <w:r>
-        <w:t>s from the HQL query are returned and properly displayed in a new Window.</w:t>
+        <w:t>For any given ISO data type attribute, validate that the expected HTML results from the HQL query are returned and properly displayed in a new Window</w:t>
+      </w:r>
+    </w:p>
+    <w:p>
+      <w:pPr>
+        <w:ind w:left="360"/>
+      </w:pPr>
+      <w:r>
+        <w:t xml:space="preserve">The following sections provide details as to how the UI Unit tests </w:t>
+      </w:r>
+      <w:r>
+        <w:t>can be performed.</w:t>
       </w:r>
     </w:p>
     <w:p>
@@ -2591,84 +2862,7 @@
         <w:pStyle w:val="Heading2"/>
       </w:pPr>
       <w:r>
-        <w:t>RESTful API Unit Test Results</w:t>
-      </w:r>
-    </w:p>
-    <w:p>
-      <w:pPr>
-        <w:pStyle w:val="ListParagraph"/>
-        <w:numPr>
-          <w:ilvl w:val="0"/>
-          <w:numId w:val="4"/>
-        </w:numPr>
-      </w:pPr>
-      <w:r>
-        <w:t>After completing build of SDK sample system, Run junit HttpUtilsTest (</w:t>
-      </w:r>
-      <w:r>
-        <w:t>sdk-toolkit/iso-example-project/junit/src/test/gov/nih/nci/system/web/util/HttpUtilsTest.java</w:t>
-      </w:r>
-      <w:r>
-        <w:t>).  Should execute all tests without reporting any failures or errors.</w:t>
-      </w:r>
-    </w:p>
-    <w:p>
-      <w:pPr>
-        <w:pStyle w:val="ListParagraph"/>
-        <w:numPr>
-          <w:ilvl w:val="0"/>
-          <w:numId w:val="4"/>
-        </w:numPr>
-      </w:pPr>
-      <w:r>
-        <w:t>After completing build of SDK sample system, Run junit SearchUtilsTest (</w:t>
-      </w:r>
-      <w:r>
-        <w:t>sdk-toolkit/iso-example-project/junit/src/test/gov/nih/nci/system/web/util/SearchUtilsTest.java</w:t>
-      </w:r>
-      <w:r>
-        <w:t>).</w:t>
-      </w:r>
-      <w:r>
-        <w:t xml:space="preserve"> </w:t>
-      </w:r>
-      <w:r>
-        <w:t>).  Should execute all tests without reporting any failures or errors.</w:t>
-      </w:r>
-    </w:p>
-    <w:p>
-      <w:pPr>
-        <w:pStyle w:val="ListParagraph"/>
-        <w:numPr>
-          <w:ilvl w:val="0"/>
-          <w:numId w:val="4"/>
-        </w:numPr>
-      </w:pPr>
-      <w:r>
         <w:lastRenderedPageBreak/>
-        <w:t xml:space="preserve">After completing build of SDK sample system, Run </w:t>
-      </w:r>
-      <w:r>
-        <w:rPr>
-          <w:i/>
-        </w:rPr>
-        <w:t>runJaxbXML</w:t>
-      </w:r>
-      <w:r>
-        <w:t xml:space="preserve"> target of the </w:t>
-      </w:r>
-      <w:r>
-        <w:t>sdk-toolkit/iso-example-project/target/dist/exploded/output/isoExample/package/local-client/build.xml</w:t>
-      </w:r>
-      <w:r>
-        <w:t xml:space="preserve"> script.  Should complete successfully, and only report known errors related to implicit classes (AngelFish, Fish, Tank, etc.).</w:t>
-      </w:r>
-    </w:p>
-    <w:p>
-      <w:pPr>
-        <w:pStyle w:val="Heading2"/>
-      </w:pPr>
-      <w:r>
         <w:t xml:space="preserve">A </w:t>
       </w:r>
       <w:r>
@@ -2707,7 +2901,7 @@
                     </pic:cNvPicPr>
                   </pic:nvPicPr>
                   <pic:blipFill>
-                    <a:blip r:embed="rId5"/>
+                    <a:blip r:embed="rId8"/>
                     <a:srcRect/>
                     <a:stretch>
                       <a:fillRect/>
@@ -2908,15 +3102,15 @@
           <w:sz w:val="18"/>
           <w:szCs w:val="18"/>
         </w:rPr>
+        <w:t xml:space="preserve">Fields &gt;&gt;&gt;&gt; id </w:t>
+      </w:r>
+    </w:p>
+    <w:p>
+      <w:pPr>
+        <w:pStyle w:val="Heading2"/>
+      </w:pPr>
+      <w:r>
         <w:lastRenderedPageBreak/>
-        <w:t xml:space="preserve">Fields &gt;&gt;&gt;&gt; id </w:t>
-      </w:r>
-    </w:p>
-    <w:p>
-      <w:pPr>
-        <w:pStyle w:val="Heading2"/>
-      </w:pPr>
-      <w:r>
         <w:t>A</w:t>
       </w:r>
       <w:r>
@@ -2969,7 +3163,7 @@
                     </pic:cNvPicPr>
                   </pic:nvPicPr>
                   <pic:blipFill>
-                    <a:blip r:embed="rId6"/>
+                    <a:blip r:embed="rId9"/>
                     <a:srcRect/>
                     <a:stretch>
                       <a:fillRect/>
@@ -3379,8 +3573,17 @@
           <w:szCs w:val="18"/>
           <w:highlight w:val="yellow"/>
         </w:rPr>
+        <w:t xml:space="preserve">Fields &gt;&gt;&gt;&gt; {item&lt;gov.nih.nci.iso21090.Ad&gt;=[{part_0=[value, code]}, {part_1=[value]}, {part_2=[value]}, {part_3=[value]}, {part_4=[value, code, codeSystem]}, {part_5=[value]}, {part_6=[value]}, {part_7=[value]}, </w:t>
+      </w:r>
+      <w:r>
+        <w:rPr>
+          <w:rFonts w:cs="Segoe UI"/>
+          <w:sz w:val="18"/>
+          <w:szCs w:val="18"/>
+          <w:highlight w:val="yellow"/>
+        </w:rPr>
         <w:lastRenderedPageBreak/>
-        <w:t>Fields &gt;&gt;&gt;&gt; {item&lt;gov.nih.nci.iso21090.Ad&gt;=[{part_0=[value, code]}, {part_1=[value]}, {part_2=[value]}, {part_3=[value]}, {part_4=[value, code, codeSystem]}, {part_5=[value]}, {part_6=[value]}, {part_7=[value]}, {part_8=[value]}, {part_9=[value]}, {part_10=[value, code, codeSystem]}, {part_11=[value]}, {part_12=[value]}, {part_13=[value]}, {part_14=[value]}, {part_15=[value]}, {part_16=[value]}, {part_18=[value]}, {part_19=[value]}, {part_20=[value]}, {part_21=[value]}, {part_22=[value, code, codeSystem]}, {part_23=[value]}, {part_24=[value]}, {part_25=[value]}, {part_26=[value]}, {part_27=[value, codeSystem, code]}]} ,</w:t>
+        <w:t>{part_8=[value]}, {part_9=[value]}, {part_10=[value, code, codeSystem]}, {part_11=[value]}, {part_12=[value]}, {part_13=[value]}, {part_14=[value]}, {part_15=[value]}, {part_16=[value]}, {part_18=[value]}, {part_19=[value]}, {part_20=[value]}, {part_21=[value]}, {part_22=[value, code, codeSystem]}, {part_23=[value]}, {part_24=[value]}, {part_25=[value]}, {part_26=[value]}, {part_27=[value, codeSystem, code]}]} ,</w:t>
       </w:r>
       <w:r>
         <w:rPr>
@@ -3711,11 +3914,11 @@
         <w:spacing w:after="0" w:line="240" w:lineRule="auto"/>
       </w:pPr>
       <w:r>
-        <w:t xml:space="preserve">11:00:29,949 INFO  [DAO] HQL Query :select dsetAdDataType_1 from gov.nih.nci.cacoresdk.domain.other.datatype.DsetAdDataType as dsetAdDataType_1 where </w:t>
+        <w:t xml:space="preserve">11:00:29,949 INFO  [DAO] HQL Query :select dsetAdDataType_1 from gov.nih.nci.cacoresdk.domain.other.datatype.DsetAdDataType as dsetAdDataType_1 where dsetAdDataType_1.id in (select dsetAdDataType_1.id from </w:t>
       </w:r>
       <w:r>
         <w:lastRenderedPageBreak/>
-        <w:t>dsetAdDataType_1.id in (select dsetAdDataType_1.id from gov.nih.nci.cacoresdk.domain.other.datatype.DsetAdDataType dsetAdDataType_1 inner join dsetAdDataType_1.value6.item as ad_0 where ad_0.part_10.value=?  )))</w:t>
+        <w:t>gov.nih.nci.cacoresdk.domain.other.datatype.DsetAdDataType dsetAdDataType_1 inner join dsetAdDataType_1.value6.item as ad_0 where ad_0.part_10.value=?  )))</w:t>
       </w:r>
     </w:p>
     <w:p>
@@ -3775,7 +3978,7 @@
                     </pic:cNvPicPr>
                   </pic:nvPicPr>
                   <pic:blipFill>
-                    <a:blip r:embed="rId7"/>
+                    <a:blip r:embed="rId10"/>
                     <a:srcRect/>
                     <a:stretch>
                       <a:fillRect/>

</xml_diff>